<commit_message>
FInished simple interactable framework
</commit_message>
<xml_diff>
--- a/Docs/LearningOutcomesQ3.docx
+++ b/Docs/LearningOutcomesQ3.docx
@@ -1,6 +1,6 @@
 
 <file path=word/document.xml><?xml version="1.0" encoding="utf-8"?>
-<w:document xmlns:wpc="http://schemas.microsoft.com/office/word/2010/wordprocessingCanvas" xmlns:cx="http://schemas.microsoft.com/office/drawing/2014/chartex" xmlns:cx1="http://schemas.microsoft.com/office/drawing/2015/9/8/chartex" xmlns:cx2="http://schemas.microsoft.com/office/drawing/2015/10/21/chartex" xmlns:cx3="http://schemas.microsoft.com/office/drawing/2016/5/9/chartex" xmlns:cx4="http://schemas.microsoft.com/office/drawing/2016/5/10/chartex" xmlns:cx5="http://schemas.microsoft.com/office/drawing/2016/5/11/chartex" xmlns:cx6="http://schemas.microsoft.com/office/drawing/2016/5/12/chartex" xmlns:cx7="http://schemas.microsoft.com/office/drawing/2016/5/13/chartex" xmlns:cx8="http://schemas.microsoft.com/office/drawing/2016/5/14/chartex" xmlns:mc="http://schemas.openxmlformats.org/markup-compatibility/2006" xmlns:aink="http://schemas.microsoft.com/office/drawing/2016/ink" xmlns:am3d="http://schemas.microsoft.com/office/drawing/2017/model3d" xmlns:o="urn:schemas-microsoft-com:office:office" xmlns:oel="http://schemas.microsoft.com/office/2019/extlst" xmlns:r="http://schemas.openxmlformats.org/officeDocument/2006/relationships" xmlns:m="http://schemas.openxmlformats.org/officeDocument/2006/math" xmlns:v="urn:schemas-microsoft-com:vml" xmlns:wp14="http://schemas.microsoft.com/office/word/2010/wordprocessingDrawing" xmlns:wp="http://schemas.openxmlformats.org/drawingml/2006/wordprocessingDrawing" xmlns:w10="urn:schemas-microsoft-com:office:word" xmlns:w="http://schemas.openxmlformats.org/wordprocessingml/2006/main" xmlns:w14="http://schemas.microsoft.com/office/word/2010/wordml" xmlns:w15="http://schemas.microsoft.com/office/word/2012/wordml" xmlns:w16cex="http://schemas.microsoft.com/office/word/2018/wordml/cex" xmlns:w16cid="http://schemas.microsoft.com/office/word/2016/wordml/cid" xmlns:w16="http://schemas.microsoft.com/office/word/2018/wordml" xmlns:w16sdtdh="http://schemas.microsoft.com/office/word/2020/wordml/sdtdatahash" xmlns:w16se="http://schemas.microsoft.com/office/word/2015/wordml/symex" xmlns:wpg="http://schemas.microsoft.com/office/word/2010/wordprocessingGroup" xmlns:wpi="http://schemas.microsoft.com/office/word/2010/wordprocessingInk" xmlns:wne="http://schemas.microsoft.com/office/word/2006/wordml" xmlns:wps="http://schemas.microsoft.com/office/word/2010/wordprocessingShape" mc:Ignorable="w14 w15 w16se w16cid w16 w16cex w16sdtdh wp14">
+<w:document xmlns:wpc="http://schemas.microsoft.com/office/word/2010/wordprocessingCanvas" xmlns:cx="http://schemas.microsoft.com/office/drawing/2014/chartex" xmlns:cx1="http://schemas.microsoft.com/office/drawing/2015/9/8/chartex" xmlns:cx2="http://schemas.microsoft.com/office/drawing/2015/10/21/chartex" xmlns:cx3="http://schemas.microsoft.com/office/drawing/2016/5/9/chartex" xmlns:cx4="http://schemas.microsoft.com/office/drawing/2016/5/10/chartex" xmlns:cx5="http://schemas.microsoft.com/office/drawing/2016/5/11/chartex" xmlns:cx6="http://schemas.microsoft.com/office/drawing/2016/5/12/chartex" xmlns:cx7="http://schemas.microsoft.com/office/drawing/2016/5/13/chartex" xmlns:cx8="http://schemas.microsoft.com/office/drawing/2016/5/14/chartex" xmlns:mc="http://schemas.openxmlformats.org/markup-compatibility/2006" xmlns:aink="http://schemas.microsoft.com/office/drawing/2016/ink" xmlns:am3d="http://schemas.microsoft.com/office/drawing/2017/model3d" xmlns:o="urn:schemas-microsoft-com:office:office" xmlns:oel="http://schemas.microsoft.com/office/2019/extlst" xmlns:r="http://schemas.openxmlformats.org/officeDocument/2006/relationships" xmlns:m="http://schemas.openxmlformats.org/officeDocument/2006/math" xmlns:v="urn:schemas-microsoft-com:vml" xmlns:wp14="http://schemas.microsoft.com/office/word/2010/wordprocessingDrawing" xmlns:wp="http://schemas.openxmlformats.org/drawingml/2006/wordprocessingDrawing" xmlns:w10="urn:schemas-microsoft-com:office:word" xmlns:w="http://schemas.openxmlformats.org/wordprocessingml/2006/main" xmlns:w14="http://schemas.microsoft.com/office/word/2010/wordml" xmlns:w15="http://schemas.microsoft.com/office/word/2012/wordml" xmlns:w16cex="http://schemas.microsoft.com/office/word/2018/wordml/cex" xmlns:w16cid="http://schemas.microsoft.com/office/word/2016/wordml/cid" xmlns:w16="http://schemas.microsoft.com/office/word/2018/wordml" xmlns:w16du="http://schemas.microsoft.com/office/word/2023/wordml/word16du" xmlns:w16sdtdh="http://schemas.microsoft.com/office/word/2020/wordml/sdtdatahash" xmlns:w16se="http://schemas.microsoft.com/office/word/2015/wordml/symex" xmlns:wpg="http://schemas.microsoft.com/office/word/2010/wordprocessingGroup" xmlns:wpi="http://schemas.microsoft.com/office/word/2010/wordprocessingInk" xmlns:wne="http://schemas.microsoft.com/office/word/2006/wordml" xmlns:wps="http://schemas.microsoft.com/office/word/2010/wordprocessingShape" mc:Ignorable="w14 w15 w16se w16cid w16 w16cex w16sdtdh wp14">
   <w:body>
     <w:p>
       <w:pPr>
@@ -594,19 +594,7 @@
               <w:rPr>
                 <w:rFonts w:ascii="Arial" w:hAnsi="Arial" w:cs="Arial"/>
               </w:rPr>
-              <w:t>I want to gain experience developing software for VR hardware by</w:t>
-            </w:r>
-            <w:r>
-              <w:rPr>
-                <w:rFonts w:ascii="Arial" w:hAnsi="Arial" w:cs="Arial"/>
-              </w:rPr>
-              <w:t xml:space="preserve"> creating a simple game including UI, advanced object interaction and a win condition over the course of 55 hours</w:t>
-            </w:r>
-            <w:r>
-              <w:rPr>
-                <w:rFonts w:ascii="Arial" w:hAnsi="Arial" w:cs="Arial"/>
-              </w:rPr>
-              <w:t>,</w:t>
+              <w:t>I want to gain experience developing software for VR hardware by creating a simple game including UI, advanced object interaction and a win condition over the course of 55 hours,</w:t>
             </w:r>
           </w:p>
           <w:p>
@@ -1717,7 +1705,31 @@
               <w:rPr>
                 <w:rFonts w:ascii="Arial" w:hAnsi="Arial" w:cs="Arial"/>
               </w:rPr>
-              <w:t>This portfolio project build on the ‘Unity Game Scripting’ course, since it builds upon game development in Unity.</w:t>
+              <w:t>This portfolio project build</w:t>
+            </w:r>
+            <w:r>
+              <w:rPr>
+                <w:rFonts w:ascii="Arial" w:hAnsi="Arial" w:cs="Arial"/>
+              </w:rPr>
+              <w:t>s</w:t>
+            </w:r>
+            <w:r>
+              <w:rPr>
+                <w:rFonts w:ascii="Arial" w:hAnsi="Arial" w:cs="Arial"/>
+              </w:rPr>
+              <w:t xml:space="preserve"> on the ‘Unity Game Scripting’ </w:t>
+            </w:r>
+            <w:r>
+              <w:rPr>
+                <w:rFonts w:ascii="Arial" w:hAnsi="Arial" w:cs="Arial"/>
+              </w:rPr>
+              <w:t>course since</w:t>
+            </w:r>
+            <w:r>
+              <w:rPr>
+                <w:rFonts w:ascii="Arial" w:hAnsi="Arial" w:cs="Arial"/>
+              </w:rPr>
+              <w:t xml:space="preserve"> it builds upon game development in Unity.</w:t>
             </w:r>
           </w:p>
         </w:tc>
@@ -1755,7 +1767,7 @@
 </file>
 
 <file path=word/numbering.xml><?xml version="1.0" encoding="utf-8"?>
-<w:numbering xmlns:wpc="http://schemas.microsoft.com/office/word/2010/wordprocessingCanvas" xmlns:cx="http://schemas.microsoft.com/office/drawing/2014/chartex" xmlns:cx1="http://schemas.microsoft.com/office/drawing/2015/9/8/chartex" xmlns:cx2="http://schemas.microsoft.com/office/drawing/2015/10/21/chartex" xmlns:cx3="http://schemas.microsoft.com/office/drawing/2016/5/9/chartex" xmlns:cx4="http://schemas.microsoft.com/office/drawing/2016/5/10/chartex" xmlns:cx5="http://schemas.microsoft.com/office/drawing/2016/5/11/chartex" xmlns:cx6="http://schemas.microsoft.com/office/drawing/2016/5/12/chartex" xmlns:cx7="http://schemas.microsoft.com/office/drawing/2016/5/13/chartex" xmlns:cx8="http://schemas.microsoft.com/office/drawing/2016/5/14/chartex" xmlns:mc="http://schemas.openxmlformats.org/markup-compatibility/2006" xmlns:aink="http://schemas.microsoft.com/office/drawing/2016/ink" xmlns:am3d="http://schemas.microsoft.com/office/drawing/2017/model3d" xmlns:o="urn:schemas-microsoft-com:office:office" xmlns:oel="http://schemas.microsoft.com/office/2019/extlst" xmlns:r="http://schemas.openxmlformats.org/officeDocument/2006/relationships" xmlns:m="http://schemas.openxmlformats.org/officeDocument/2006/math" xmlns:v="urn:schemas-microsoft-com:vml" xmlns:wp14="http://schemas.microsoft.com/office/word/2010/wordprocessingDrawing" xmlns:wp="http://schemas.openxmlformats.org/drawingml/2006/wordprocessingDrawing" xmlns:w10="urn:schemas-microsoft-com:office:word" xmlns:w="http://schemas.openxmlformats.org/wordprocessingml/2006/main" xmlns:w14="http://schemas.microsoft.com/office/word/2010/wordml" xmlns:w15="http://schemas.microsoft.com/office/word/2012/wordml" xmlns:w16cex="http://schemas.microsoft.com/office/word/2018/wordml/cex" xmlns:w16cid="http://schemas.microsoft.com/office/word/2016/wordml/cid" xmlns:w16="http://schemas.microsoft.com/office/word/2018/wordml" xmlns:w16sdtdh="http://schemas.microsoft.com/office/word/2020/wordml/sdtdatahash" xmlns:w16se="http://schemas.microsoft.com/office/word/2015/wordml/symex" xmlns:wpg="http://schemas.microsoft.com/office/word/2010/wordprocessingGroup" xmlns:wpi="http://schemas.microsoft.com/office/word/2010/wordprocessingInk" xmlns:wne="http://schemas.microsoft.com/office/word/2006/wordml" xmlns:wps="http://schemas.microsoft.com/office/word/2010/wordprocessingShape" mc:Ignorable="w14 w15 w16se w16cid w16 w16cex w16sdtdh wp14">
+<w:numbering xmlns:wpc="http://schemas.microsoft.com/office/word/2010/wordprocessingCanvas" xmlns:cx="http://schemas.microsoft.com/office/drawing/2014/chartex" xmlns:cx1="http://schemas.microsoft.com/office/drawing/2015/9/8/chartex" xmlns:cx2="http://schemas.microsoft.com/office/drawing/2015/10/21/chartex" xmlns:cx3="http://schemas.microsoft.com/office/drawing/2016/5/9/chartex" xmlns:cx4="http://schemas.microsoft.com/office/drawing/2016/5/10/chartex" xmlns:cx5="http://schemas.microsoft.com/office/drawing/2016/5/11/chartex" xmlns:cx6="http://schemas.microsoft.com/office/drawing/2016/5/12/chartex" xmlns:cx7="http://schemas.microsoft.com/office/drawing/2016/5/13/chartex" xmlns:cx8="http://schemas.microsoft.com/office/drawing/2016/5/14/chartex" xmlns:mc="http://schemas.openxmlformats.org/markup-compatibility/2006" xmlns:aink="http://schemas.microsoft.com/office/drawing/2016/ink" xmlns:am3d="http://schemas.microsoft.com/office/drawing/2017/model3d" xmlns:o="urn:schemas-microsoft-com:office:office" xmlns:oel="http://schemas.microsoft.com/office/2019/extlst" xmlns:r="http://schemas.openxmlformats.org/officeDocument/2006/relationships" xmlns:m="http://schemas.openxmlformats.org/officeDocument/2006/math" xmlns:v="urn:schemas-microsoft-com:vml" xmlns:wp14="http://schemas.microsoft.com/office/word/2010/wordprocessingDrawing" xmlns:wp="http://schemas.openxmlformats.org/drawingml/2006/wordprocessingDrawing" xmlns:w10="urn:schemas-microsoft-com:office:word" xmlns:w="http://schemas.openxmlformats.org/wordprocessingml/2006/main" xmlns:w14="http://schemas.microsoft.com/office/word/2010/wordml" xmlns:w15="http://schemas.microsoft.com/office/word/2012/wordml" xmlns:w16cex="http://schemas.microsoft.com/office/word/2018/wordml/cex" xmlns:w16cid="http://schemas.microsoft.com/office/word/2016/wordml/cid" xmlns:w16="http://schemas.microsoft.com/office/word/2018/wordml" xmlns:w16du="http://schemas.microsoft.com/office/word/2023/wordml/word16du" xmlns:w16sdtdh="http://schemas.microsoft.com/office/word/2020/wordml/sdtdatahash" xmlns:w16se="http://schemas.microsoft.com/office/word/2015/wordml/symex" xmlns:wpg="http://schemas.microsoft.com/office/word/2010/wordprocessingGroup" xmlns:wpi="http://schemas.microsoft.com/office/word/2010/wordprocessingInk" xmlns:wne="http://schemas.microsoft.com/office/word/2006/wordml" xmlns:wps="http://schemas.microsoft.com/office/word/2010/wordprocessingShape" mc:Ignorable="w14 w15 w16se w16cid w16 w16cex w16sdtdh wp14">
   <w:abstractNum w:abstractNumId="0" w15:restartNumberingAfterBreak="0">
     <w:nsid w:val="00654F88"/>
     <w:multiLevelType w:val="hybridMultilevel"/>
@@ -4718,25 +4730,6 @@
 </file>
 
 <file path=customXml/item1.xml><?xml version="1.0" encoding="utf-8"?>
-<p:properties xmlns:p="http://schemas.microsoft.com/office/2006/metadata/properties" xmlns:xsi="http://www.w3.org/2001/XMLSchema-instance" xmlns:pc="http://schemas.microsoft.com/office/infopath/2007/PartnerControls">
-  <documentManagement>
-    <c6664f9864b54a78bdf9e6230de1c78b xmlns="6c73e52c-07d4-4617-ab67-464747257e8d">
-      <Terms xmlns="http://schemas.microsoft.com/office/infopath/2007/PartnerControls"/>
-    </c6664f9864b54a78bdf9e6230de1c78b>
-  </documentManagement>
-</p:properties>
-</file>
-
-<file path=customXml/item2.xml><?xml version="1.0" encoding="utf-8"?>
-<?mso-contentType ?>
-<FormTemplates xmlns="http://schemas.microsoft.com/sharepoint/v3/contenttype/forms">
-  <Display>DocumentLibraryForm</Display>
-  <Edit>DocumentLibraryForm</Edit>
-  <New>DocumentLibraryForm</New>
-</FormTemplates>
-</file>
-
-<file path=customXml/item3.xml><?xml version="1.0" encoding="utf-8"?>
 <ct:contentTypeSchema xmlns:ct="http://schemas.microsoft.com/office/2006/metadata/contentType" xmlns:ma="http://schemas.microsoft.com/office/2006/metadata/properties/metaAttributes" ct:_="" ma:_="" ma:contentTypeName="Document" ma:contentTypeID="0x010100294690D6A57C3C4B8650464765815F1C" ma:contentTypeVersion="15" ma:contentTypeDescription="Create a new document." ma:contentTypeScope="" ma:versionID="3f5c71644b5fc62e44f2097556036616">
   <xsd:schema xmlns:xsd="http://www.w3.org/2001/XMLSchema" xmlns:xs="http://www.w3.org/2001/XMLSchema" xmlns:p="http://schemas.microsoft.com/office/2006/metadata/properties" xmlns:ns2="45f6ce90-ba85-4ef2-b43f-c64448cd95eb" xmlns:ns3="c7549584-aa9c-449c-abfe-2ca02f3a7188" xmlns:ns4="6c73e52c-07d4-4617-ab67-464747257e8d" xmlns:ns5="ab37b2fe-4f81-426e-b942-40459dbac68c" targetNamespace="http://schemas.microsoft.com/office/2006/metadata/properties" ma:root="true" ma:fieldsID="d8e82e29efa6d92abd861d02994731ee" ns2:_="" ns3:_="" ns4:_="" ns5:_="">
     <xsd:import namespace="45f6ce90-ba85-4ef2-b43f-c64448cd95eb"/>
@@ -4977,25 +4970,26 @@
 </ct:contentTypeSchema>
 </file>
 
-<file path=customXml/itemProps1.xml><?xml version="1.0" encoding="utf-8"?>
-<ds:datastoreItem xmlns:ds="http://schemas.openxmlformats.org/officeDocument/2006/customXml" ds:itemID="{D6B43CB4-9764-47DA-8361-7A42BD664172}">
-  <ds:schemaRefs>
-    <ds:schemaRef ds:uri="http://schemas.microsoft.com/office/2006/metadata/properties"/>
-    <ds:schemaRef ds:uri="http://schemas.microsoft.com/office/infopath/2007/PartnerControls"/>
-    <ds:schemaRef ds:uri="6c73e52c-07d4-4617-ab67-464747257e8d"/>
-  </ds:schemaRefs>
-</ds:datastoreItem>
+<file path=customXml/item2.xml><?xml version="1.0" encoding="utf-8"?>
+<?mso-contentType ?>
+<FormTemplates xmlns="http://schemas.microsoft.com/sharepoint/v3/contenttype/forms">
+  <Display>DocumentLibraryForm</Display>
+  <Edit>DocumentLibraryForm</Edit>
+  <New>DocumentLibraryForm</New>
+</FormTemplates>
 </file>
 
-<file path=customXml/itemProps2.xml><?xml version="1.0" encoding="utf-8"?>
-<ds:datastoreItem xmlns:ds="http://schemas.openxmlformats.org/officeDocument/2006/customXml" ds:itemID="{D83DE614-EFBE-4276-B734-FE90011A5799}">
-  <ds:schemaRefs>
-    <ds:schemaRef ds:uri="http://schemas.microsoft.com/sharepoint/v3/contenttype/forms"/>
-  </ds:schemaRefs>
-</ds:datastoreItem>
+<file path=customXml/item3.xml><?xml version="1.0" encoding="utf-8"?>
+<p:properties xmlns:p="http://schemas.microsoft.com/office/2006/metadata/properties" xmlns:xsi="http://www.w3.org/2001/XMLSchema-instance" xmlns:pc="http://schemas.microsoft.com/office/infopath/2007/PartnerControls">
+  <documentManagement>
+    <c6664f9864b54a78bdf9e6230de1c78b xmlns="6c73e52c-07d4-4617-ab67-464747257e8d">
+      <Terms xmlns="http://schemas.microsoft.com/office/infopath/2007/PartnerControls"/>
+    </c6664f9864b54a78bdf9e6230de1c78b>
+  </documentManagement>
+</p:properties>
 </file>
 
-<file path=customXml/itemProps3.xml><?xml version="1.0" encoding="utf-8"?>
+<file path=customXml/itemProps1.xml><?xml version="1.0" encoding="utf-8"?>
 <ds:datastoreItem xmlns:ds="http://schemas.openxmlformats.org/officeDocument/2006/customXml" ds:itemID="{169D6FDA-8C0B-4F90-A6D6-F2B4F2EFBA75}">
   <ds:schemaRefs>
     <ds:schemaRef ds:uri="http://schemas.microsoft.com/office/2006/metadata/contentType"/>
@@ -5014,4 +5008,22 @@
     <ds:schemaRef ds:uri="http://schemas.microsoft.com/internal/obd"/>
   </ds:schemaRefs>
 </ds:datastoreItem>
+</file>
+
+<file path=customXml/itemProps2.xml><?xml version="1.0" encoding="utf-8"?>
+<ds:datastoreItem xmlns:ds="http://schemas.openxmlformats.org/officeDocument/2006/customXml" ds:itemID="{D83DE614-EFBE-4276-B734-FE90011A5799}">
+  <ds:schemaRefs>
+    <ds:schemaRef ds:uri="http://schemas.microsoft.com/sharepoint/v3/contenttype/forms"/>
+  </ds:schemaRefs>
+</ds:datastoreItem>
+</file>
+
+<file path=customXml/itemProps3.xml><?xml version="1.0" encoding="utf-8"?>
+<ds:datastoreItem xmlns:ds="http://schemas.openxmlformats.org/officeDocument/2006/customXml" ds:itemID="{D6B43CB4-9764-47DA-8361-7A42BD664172}">
+  <ds:schemaRefs>
+    <ds:schemaRef ds:uri="http://schemas.microsoft.com/office/2006/metadata/properties"/>
+    <ds:schemaRef ds:uri="http://schemas.microsoft.com/office/infopath/2007/PartnerControls"/>
+    <ds:schemaRef ds:uri="6c73e52c-07d4-4617-ab67-464747257e8d"/>
+  </ds:schemaRefs>
+</ds:datastoreItem>
 </file>
</xml_diff>